<commit_message>
Update CAI - Preschool - Chapter 3.docx
</commit_message>
<xml_diff>
--- a/REVISIONS 5-29-2021/CAI - Preschool - Chapter 3.docx
+++ b/REVISIONS 5-29-2021/CAI - Preschool - Chapter 3.docx
@@ -1753,8 +1753,7 @@
         <w:jc w:val="both"/>
         <w:rPr>
           <w:rFonts w:ascii="Times New Roman" w:hAnsi="Times New Roman" w:cs="Times New Roman"/>
-          <w:strike/>
-          <w:color w:val="FF0000"/>
+          <w:color w:val="00B0F0"/>
           <w:sz w:val="24"/>
           <w:szCs w:val="24"/>
         </w:rPr>
@@ -1824,6 +1823,14 @@
           <w:szCs w:val="24"/>
         </w:rPr>
         <w:t>gather feedback from using the finished system.</w:t>
+      </w:r>
+      <w:r>
+        <w:rPr>
+          <w:rFonts w:ascii="Times New Roman" w:hAnsi="Times New Roman" w:cs="Times New Roman"/>
+          <w:sz w:val="24"/>
+          <w:szCs w:val="24"/>
+        </w:rPr>
+        <w:t xml:space="preserve"> </w:t>
       </w:r>
     </w:p>
     <w:p>
@@ -2202,15 +2209,39 @@
           <w:sz w:val="24"/>
           <w:szCs w:val="24"/>
         </w:rPr>
-        <w:t xml:space="preserve">questionnaire. </w:t>
-      </w:r>
-      <w:r>
-        <w:rPr>
-          <w:rFonts w:ascii="Times New Roman" w:hAnsi="Times New Roman" w:cs="Times New Roman"/>
-          <w:sz w:val="24"/>
-          <w:szCs w:val="24"/>
-        </w:rPr>
-        <w:t xml:space="preserve">The questionnaire will utilize the Likert scale as its survey scale which is comprised of five possible responses </w:t>
+        <w:t>survey</w:t>
+      </w:r>
+      <w:r>
+        <w:rPr>
+          <w:rFonts w:ascii="Times New Roman" w:hAnsi="Times New Roman" w:cs="Times New Roman"/>
+          <w:sz w:val="24"/>
+          <w:szCs w:val="24"/>
+        </w:rPr>
+        <w:t xml:space="preserve">. </w:t>
+      </w:r>
+      <w:r>
+        <w:rPr>
+          <w:rFonts w:ascii="Times New Roman" w:hAnsi="Times New Roman" w:cs="Times New Roman"/>
+          <w:sz w:val="24"/>
+          <w:szCs w:val="24"/>
+        </w:rPr>
+        <w:t xml:space="preserve">The </w:t>
+      </w:r>
+      <w:r>
+        <w:rPr>
+          <w:rFonts w:ascii="Times New Roman" w:hAnsi="Times New Roman" w:cs="Times New Roman"/>
+          <w:sz w:val="24"/>
+          <w:szCs w:val="24"/>
+        </w:rPr>
+        <w:t>survey</w:t>
+      </w:r>
+      <w:r>
+        <w:rPr>
+          <w:rFonts w:ascii="Times New Roman" w:hAnsi="Times New Roman" w:cs="Times New Roman"/>
+          <w:sz w:val="24"/>
+          <w:szCs w:val="24"/>
+        </w:rPr>
+        <w:t xml:space="preserve"> will utilize the Likert scale as its survey scale which is comprised of five possible responses </w:t>
       </w:r>
       <w:r>
         <w:rPr>
@@ -3445,15 +3476,7 @@
           <w:sz w:val="24"/>
           <w:szCs w:val="24"/>
         </w:rPr>
-        <w:t xml:space="preserve">The researchers will also reflect upon the challenges </w:t>
-      </w:r>
-      <w:r>
-        <w:rPr>
-          <w:rFonts w:ascii="Times New Roman" w:hAnsi="Times New Roman" w:cs="Times New Roman"/>
-          <w:sz w:val="24"/>
-          <w:szCs w:val="24"/>
-        </w:rPr>
-        <w:t>in the whole development process</w:t>
+        <w:t>The researchers will also reflect upon the challenges in the whole development process</w:t>
       </w:r>
       <w:r>
         <w:rPr>
@@ -21504,23 +21527,6 @@
 </file>
 
 <file path=customXml/item1.xml><?xml version="1.0" encoding="utf-8"?>
-<?mso-contentType ?>
-<FormTemplates xmlns="http://schemas.microsoft.com/sharepoint/v3/contenttype/forms">
-  <Display>DocumentLibraryForm</Display>
-  <Edit>DocumentLibraryForm</Edit>
-  <New>DocumentLibraryForm</New>
-</FormTemplates>
-</file>
-
-<file path=customXml/item2.xml><?xml version="1.0" encoding="utf-8"?>
-<p:properties xmlns:p="http://schemas.microsoft.com/office/2006/metadata/properties" xmlns:xsi="http://www.w3.org/2001/XMLSchema-instance" xmlns:pc="http://schemas.microsoft.com/office/infopath/2007/PartnerControls">
-  <documentManagement>
-    <ReferenceId xmlns="7ef2587b-823d-4cda-bb1f-d0dc1fa5456b" xsi:nil="true"/>
-  </documentManagement>
-</p:properties>
-</file>
-
-<file path=customXml/item3.xml><?xml version="1.0" encoding="utf-8"?>
 <ct:contentTypeSchema xmlns:ct="http://schemas.microsoft.com/office/2006/metadata/contentType" xmlns:ma="http://schemas.microsoft.com/office/2006/metadata/properties/metaAttributes" ct:_="" ma:_="" ma:contentTypeName="Document" ma:contentTypeID="0x0101004B134D5210461A47BE9B1FE5E8928000" ma:contentTypeVersion="5" ma:contentTypeDescription="Create a new document." ma:contentTypeScope="" ma:versionID="5ffd7fd62f02a532d32594f4a6ef14db">
   <xsd:schema xmlns:xsd="http://www.w3.org/2001/XMLSchema" xmlns:xs="http://www.w3.org/2001/XMLSchema" xmlns:p="http://schemas.microsoft.com/office/2006/metadata/properties" xmlns:ns2="7ef2587b-823d-4cda-bb1f-d0dc1fa5456b" targetNamespace="http://schemas.microsoft.com/office/2006/metadata/properties" ma:root="true" ma:fieldsID="ee008fd042bfcfbb42013fe2f96efe63" ns2:_="">
     <xsd:import namespace="7ef2587b-823d-4cda-bb1f-d0dc1fa5456b"/>
@@ -21672,29 +21678,28 @@
 </ct:contentTypeSchema>
 </file>
 
+<file path=customXml/item2.xml><?xml version="1.0" encoding="utf-8"?>
+<p:properties xmlns:p="http://schemas.microsoft.com/office/2006/metadata/properties" xmlns:xsi="http://www.w3.org/2001/XMLSchema-instance" xmlns:pc="http://schemas.microsoft.com/office/infopath/2007/PartnerControls">
+  <documentManagement>
+    <ReferenceId xmlns="7ef2587b-823d-4cda-bb1f-d0dc1fa5456b" xsi:nil="true"/>
+  </documentManagement>
+</p:properties>
+</file>
+
+<file path=customXml/item3.xml><?xml version="1.0" encoding="utf-8"?>
+<?mso-contentType ?>
+<FormTemplates xmlns="http://schemas.microsoft.com/sharepoint/v3/contenttype/forms">
+  <Display>DocumentLibraryForm</Display>
+  <Edit>DocumentLibraryForm</Edit>
+  <New>DocumentLibraryForm</New>
+</FormTemplates>
+</file>
+
 <file path=customXml/item4.xml><?xml version="1.0" encoding="utf-8"?>
 <b:Sources xmlns:b="http://schemas.openxmlformats.org/officeDocument/2006/bibliography" xmlns="http://schemas.openxmlformats.org/officeDocument/2006/bibliography" SelectedStyle="\APASixthEditionOfficeOnline.xsl" StyleName="APA" Version="6"/>
 </file>
 
 <file path=customXml/itemProps1.xml><?xml version="1.0" encoding="utf-8"?>
-<ds:datastoreItem xmlns:ds="http://schemas.openxmlformats.org/officeDocument/2006/customXml" ds:itemID="{202C7240-20E9-4DB4-A4D2-62114D151306}">
-  <ds:schemaRefs>
-    <ds:schemaRef ds:uri="http://schemas.microsoft.com/sharepoint/v3/contenttype/forms"/>
-  </ds:schemaRefs>
-</ds:datastoreItem>
-</file>
-
-<file path=customXml/itemProps2.xml><?xml version="1.0" encoding="utf-8"?>
-<ds:datastoreItem xmlns:ds="http://schemas.openxmlformats.org/officeDocument/2006/customXml" ds:itemID="{1AF4120D-BB60-4453-9501-F454DC2D0B44}">
-  <ds:schemaRefs>
-    <ds:schemaRef ds:uri="http://schemas.microsoft.com/office/2006/metadata/properties"/>
-    <ds:schemaRef ds:uri="http://schemas.microsoft.com/office/infopath/2007/PartnerControls"/>
-    <ds:schemaRef ds:uri="7ef2587b-823d-4cda-bb1f-d0dc1fa5456b"/>
-  </ds:schemaRefs>
-</ds:datastoreItem>
-</file>
-
-<file path=customXml/itemProps3.xml><?xml version="1.0" encoding="utf-8"?>
 <ds:datastoreItem xmlns:ds="http://schemas.openxmlformats.org/officeDocument/2006/customXml" ds:itemID="{93EE1165-341E-49A5-9A28-296890861522}">
   <ds:schemaRefs>
     <ds:schemaRef ds:uri="http://schemas.microsoft.com/office/2006/metadata/contentType"/>
@@ -21712,8 +21717,26 @@
 </ds:datastoreItem>
 </file>
 
+<file path=customXml/itemProps2.xml><?xml version="1.0" encoding="utf-8"?>
+<ds:datastoreItem xmlns:ds="http://schemas.openxmlformats.org/officeDocument/2006/customXml" ds:itemID="{1AF4120D-BB60-4453-9501-F454DC2D0B44}">
+  <ds:schemaRefs>
+    <ds:schemaRef ds:uri="http://schemas.microsoft.com/office/2006/metadata/properties"/>
+    <ds:schemaRef ds:uri="http://schemas.microsoft.com/office/infopath/2007/PartnerControls"/>
+    <ds:schemaRef ds:uri="7ef2587b-823d-4cda-bb1f-d0dc1fa5456b"/>
+  </ds:schemaRefs>
+</ds:datastoreItem>
+</file>
+
+<file path=customXml/itemProps3.xml><?xml version="1.0" encoding="utf-8"?>
+<ds:datastoreItem xmlns:ds="http://schemas.openxmlformats.org/officeDocument/2006/customXml" ds:itemID="{202C7240-20E9-4DB4-A4D2-62114D151306}">
+  <ds:schemaRefs>
+    <ds:schemaRef ds:uri="http://schemas.microsoft.com/sharepoint/v3/contenttype/forms"/>
+  </ds:schemaRefs>
+</ds:datastoreItem>
+</file>
+
 <file path=customXml/itemProps4.xml><?xml version="1.0" encoding="utf-8"?>
-<ds:datastoreItem xmlns:ds="http://schemas.openxmlformats.org/officeDocument/2006/customXml" ds:itemID="{E714BD9B-6053-4DF6-A145-3D23EC9684D5}">
+<ds:datastoreItem xmlns:ds="http://schemas.openxmlformats.org/officeDocument/2006/customXml" ds:itemID="{06BDA8C0-8390-40DC-BB7D-6507950EFCD0}">
   <ds:schemaRefs>
     <ds:schemaRef ds:uri="http://schemas.openxmlformats.org/officeDocument/2006/bibliography"/>
   </ds:schemaRefs>

</xml_diff>